<commit_message>
Finished 3 EDA topics
</commit_message>
<xml_diff>
--- a/Research Questions.docx
+++ b/Research Questions.docx
@@ -70,14 +70,49 @@
           <w:rFonts w:ascii="Times New Roman" w:hAnsi="Times New Roman" w:cs="Times New Roman"/>
           <w:lang w:val="tr-TR"/>
         </w:rPr>
-        <w:t>1-How does cinema differ by continents ~ kg_movies_data.csv</w:t>
-      </w:r>
-      <w:r>
-        <w:rPr>
-          <w:rFonts w:ascii="Times New Roman" w:hAnsi="Times New Roman" w:cs="Times New Roman"/>
-          <w:lang w:val="tr-TR"/>
-        </w:rPr>
-        <w:t xml:space="preserve"> Ali</w:t>
+        <w:t>1-</w:t>
+      </w:r>
+      <w:r>
+        <w:rPr>
+          <w:rFonts w:ascii="Times New Roman" w:hAnsi="Times New Roman" w:cs="Times New Roman"/>
+          <w:lang w:val="tr-TR"/>
+        </w:rPr>
+        <w:t xml:space="preserve">Are the </w:t>
+      </w:r>
+      <w:r>
+        <w:rPr>
+          <w:rFonts w:ascii="Times New Roman" w:hAnsi="Times New Roman" w:cs="Times New Roman"/>
+          <w:lang w:val="tr-TR"/>
+        </w:rPr>
+        <w:t xml:space="preserve">Action, Drama, Comedy, Horror, </w:t>
+      </w:r>
+      <w:r>
+        <w:rPr>
+          <w:rFonts w:ascii="Times New Roman" w:hAnsi="Times New Roman" w:cs="Times New Roman"/>
+          <w:lang w:val="tr-TR"/>
+        </w:rPr>
+        <w:t xml:space="preserve">and </w:t>
+      </w:r>
+      <w:r>
+        <w:rPr>
+          <w:rFonts w:ascii="Times New Roman" w:hAnsi="Times New Roman" w:cs="Times New Roman"/>
+          <w:lang w:val="tr-TR"/>
+        </w:rPr>
+        <w:t>Animation</w:t>
+      </w:r>
+      <w:r>
+        <w:rPr>
+          <w:rFonts w:ascii="Times New Roman" w:hAnsi="Times New Roman" w:cs="Times New Roman"/>
+          <w:lang w:val="tr-TR"/>
+        </w:rPr>
+        <w:t xml:space="preserve"> genre productions different across regions</w:t>
+      </w:r>
+      <w:r>
+        <w:rPr>
+          <w:rFonts w:ascii="Times New Roman" w:hAnsi="Times New Roman" w:cs="Times New Roman"/>
+          <w:lang w:val="tr-TR"/>
+        </w:rPr>
+        <w:t xml:space="preserve"> ~ kg_movies_data.csv Ali</w:t>
       </w:r>
     </w:p>
     <w:p>
@@ -103,6 +138,14 @@
           <w:lang w:val="tr-TR"/>
         </w:rPr>
       </w:pPr>
+    </w:p>
+    <w:p>
+      <w:pPr>
+        <w:rPr>
+          <w:rFonts w:ascii="Times New Roman" w:hAnsi="Times New Roman" w:cs="Times New Roman"/>
+          <w:lang w:val="tr-TR"/>
+        </w:rPr>
+      </w:pPr>
       <w:r>
         <w:rPr>
           <w:rFonts w:ascii="Times New Roman" w:hAnsi="Times New Roman" w:cs="Times New Roman"/>
@@ -122,44 +165,58 @@
           <w:rFonts w:ascii="Times New Roman" w:hAnsi="Times New Roman" w:cs="Times New Roman"/>
           <w:lang w:val="tr-TR"/>
         </w:rPr>
-        <w:t xml:space="preserve"> model research question 1</w:t>
-      </w:r>
-      <w:r>
-        <w:rPr>
-          <w:rFonts w:ascii="Times New Roman" w:hAnsi="Times New Roman" w:cs="Times New Roman"/>
-          <w:lang w:val="tr-TR"/>
-        </w:rPr>
-        <w:t xml:space="preserve"> Enes</w:t>
-      </w:r>
-    </w:p>
-    <w:p>
-      <w:pPr>
-        <w:rPr>
-          <w:rFonts w:ascii="Times New Roman" w:hAnsi="Times New Roman" w:cs="Times New Roman"/>
-          <w:lang w:val="tr-TR"/>
-        </w:rPr>
-      </w:pPr>
-    </w:p>
-    <w:p>
-      <w:pPr>
-        <w:rPr>
-          <w:rFonts w:ascii="Times New Roman" w:hAnsi="Times New Roman" w:cs="Times New Roman"/>
-          <w:lang w:val="tr-TR"/>
-        </w:rPr>
-      </w:pPr>
-      <w:r>
-        <w:rPr>
-          <w:rFonts w:ascii="Times New Roman" w:hAnsi="Times New Roman" w:cs="Times New Roman"/>
-          <w:lang w:val="tr-TR"/>
-        </w:rPr>
-        <w:t>Genre profits over years</w:t>
-      </w:r>
-      <w:r>
-        <w:rPr>
-          <w:rFonts w:ascii="Times New Roman" w:hAnsi="Times New Roman" w:cs="Times New Roman"/>
-          <w:lang w:val="tr-TR"/>
-        </w:rPr>
-        <w:t xml:space="preserve"> ~ kg_movies_data.csv Ali</w:t>
+        <w:t xml:space="preserve"> model research question 1 Enes</w:t>
+      </w:r>
+    </w:p>
+    <w:p>
+      <w:pPr>
+        <w:rPr>
+          <w:rFonts w:ascii="Times New Roman" w:hAnsi="Times New Roman" w:cs="Times New Roman"/>
+          <w:lang w:val="tr-TR"/>
+        </w:rPr>
+      </w:pPr>
+    </w:p>
+    <w:p>
+      <w:pPr>
+        <w:rPr>
+          <w:rFonts w:ascii="Times New Roman" w:hAnsi="Times New Roman" w:cs="Times New Roman"/>
+          <w:lang w:val="tr-TR"/>
+        </w:rPr>
+      </w:pPr>
+      <w:r>
+        <w:rPr>
+          <w:rFonts w:ascii="Times New Roman" w:hAnsi="Times New Roman" w:cs="Times New Roman"/>
+          <w:lang w:val="tr-TR"/>
+        </w:rPr>
+        <w:t xml:space="preserve">Genre profits over years ~ kg_movies_data.csv </w:t>
+      </w:r>
+      <w:r>
+        <w:rPr>
+          <w:rFonts w:ascii="Times New Roman" w:hAnsi="Times New Roman" w:cs="Times New Roman"/>
+          <w:lang w:val="tr-TR"/>
+        </w:rPr>
+        <w:t>or movies.csv</w:t>
+      </w:r>
+      <w:r>
+        <w:rPr>
+          <w:rFonts w:ascii="Times New Roman" w:hAnsi="Times New Roman" w:cs="Times New Roman"/>
+          <w:lang w:val="tr-TR"/>
+        </w:rPr>
+        <w:t xml:space="preserve"> or tmdb5000movies.csv</w:t>
+      </w:r>
+      <w:r>
+        <w:rPr>
+          <w:rFonts w:ascii="Times New Roman" w:hAnsi="Times New Roman" w:cs="Times New Roman"/>
+          <w:lang w:val="tr-TR"/>
+        </w:rPr>
+        <w:t xml:space="preserve"> </w:t>
+      </w:r>
+      <w:r>
+        <w:rPr>
+          <w:rFonts w:ascii="Times New Roman" w:hAnsi="Times New Roman" w:cs="Times New Roman"/>
+          <w:lang w:val="tr-TR"/>
+        </w:rPr>
+        <w:t>Ali</w:t>
       </w:r>
     </w:p>
     <w:p>
@@ -198,74 +255,53 @@
           <w:rFonts w:ascii="Times New Roman" w:hAnsi="Times New Roman" w:cs="Times New Roman"/>
           <w:lang w:val="tr-TR"/>
         </w:rPr>
-        <w:t>Profits of top 10 films for every year ~ blockbuster_top_10.csv</w:t>
-      </w:r>
-      <w:r>
-        <w:rPr>
-          <w:rFonts w:ascii="Times New Roman" w:hAnsi="Times New Roman" w:cs="Times New Roman"/>
-          <w:lang w:val="tr-TR"/>
-        </w:rPr>
-        <w:t xml:space="preserve"> Ismet</w:t>
-      </w:r>
-    </w:p>
-    <w:p>
-      <w:pPr>
-        <w:rPr>
-          <w:rFonts w:ascii="Times New Roman" w:hAnsi="Times New Roman" w:cs="Times New Roman"/>
-          <w:lang w:val="tr-TR"/>
-        </w:rPr>
-      </w:pPr>
-    </w:p>
-    <w:p>
-      <w:pPr>
-        <w:rPr>
-          <w:rFonts w:ascii="Times New Roman" w:hAnsi="Times New Roman" w:cs="Times New Roman"/>
-          <w:lang w:val="tr-TR"/>
-        </w:rPr>
-      </w:pPr>
-      <w:r>
-        <w:rPr>
-          <w:rFonts w:ascii="Times New Roman" w:hAnsi="Times New Roman" w:cs="Times New Roman"/>
-          <w:lang w:val="tr-TR"/>
-        </w:rPr>
-        <w:t>Comparison of two 2 directors(nolan-tarantino) ~ movies_1970_2018.csv</w:t>
-      </w:r>
-      <w:r>
-        <w:rPr>
-          <w:rFonts w:ascii="Times New Roman" w:hAnsi="Times New Roman" w:cs="Times New Roman"/>
-          <w:lang w:val="tr-TR"/>
-        </w:rPr>
-        <w:t xml:space="preserve"> Yunus</w:t>
-      </w:r>
-    </w:p>
-    <w:p>
-      <w:pPr>
-        <w:rPr>
-          <w:rFonts w:ascii="Times New Roman" w:hAnsi="Times New Roman" w:cs="Times New Roman"/>
-          <w:lang w:val="tr-TR"/>
-        </w:rPr>
-      </w:pPr>
-    </w:p>
-    <w:p>
-      <w:pPr>
-        <w:rPr>
-          <w:rFonts w:ascii="Times New Roman" w:hAnsi="Times New Roman" w:cs="Times New Roman"/>
-          <w:lang w:val="tr-TR"/>
-        </w:rPr>
-      </w:pPr>
-      <w:r>
-        <w:rPr>
-          <w:rFonts w:ascii="Times New Roman" w:hAnsi="Times New Roman" w:cs="Times New Roman"/>
-          <w:lang w:val="tr-TR"/>
-        </w:rPr>
-        <w:t>Genre Comparsion of series and films best_movies_netflix and best_shows_netflix</w:t>
-      </w:r>
-      <w:r>
-        <w:rPr>
-          <w:rFonts w:ascii="Times New Roman" w:hAnsi="Times New Roman" w:cs="Times New Roman"/>
-          <w:lang w:val="tr-TR"/>
-        </w:rPr>
-        <w:t xml:space="preserve"> ....</w:t>
+        <w:t>Profits of top 10 films for every year ~ blockbuster_top_10.csv Ismet</w:t>
+      </w:r>
+    </w:p>
+    <w:p>
+      <w:pPr>
+        <w:rPr>
+          <w:rFonts w:ascii="Times New Roman" w:hAnsi="Times New Roman" w:cs="Times New Roman"/>
+          <w:lang w:val="tr-TR"/>
+        </w:rPr>
+      </w:pPr>
+    </w:p>
+    <w:p>
+      <w:pPr>
+        <w:rPr>
+          <w:rFonts w:ascii="Times New Roman" w:hAnsi="Times New Roman" w:cs="Times New Roman"/>
+          <w:lang w:val="tr-TR"/>
+        </w:rPr>
+      </w:pPr>
+      <w:r>
+        <w:rPr>
+          <w:rFonts w:ascii="Times New Roman" w:hAnsi="Times New Roman" w:cs="Times New Roman"/>
+          <w:lang w:val="tr-TR"/>
+        </w:rPr>
+        <w:t>Comparison of two 2 directors(nolan-tarantino) ~ movies_1970_2018.csv Yunus</w:t>
+      </w:r>
+    </w:p>
+    <w:p>
+      <w:pPr>
+        <w:rPr>
+          <w:rFonts w:ascii="Times New Roman" w:hAnsi="Times New Roman" w:cs="Times New Roman"/>
+          <w:lang w:val="tr-TR"/>
+        </w:rPr>
+      </w:pPr>
+    </w:p>
+    <w:p>
+      <w:pPr>
+        <w:rPr>
+          <w:rFonts w:ascii="Times New Roman" w:hAnsi="Times New Roman" w:cs="Times New Roman"/>
+          <w:lang w:val="tr-TR"/>
+        </w:rPr>
+      </w:pPr>
+      <w:r>
+        <w:rPr>
+          <w:rFonts w:ascii="Times New Roman" w:hAnsi="Times New Roman" w:cs="Times New Roman"/>
+          <w:lang w:val="tr-TR"/>
+        </w:rPr>
+        <w:t>Genre Comparsion of series and films best_movies_netflix and best_shows_netflix ....</w:t>
       </w:r>
     </w:p>
     <w:p>

</xml_diff>

<commit_message>
Main EDA is almost done. Updated Research Question.docx
</commit_message>
<xml_diff>
--- a/Research Questions.docx
+++ b/Research Questions.docx
@@ -151,6 +151,13 @@
           <w:rFonts w:ascii="Times New Roman" w:hAnsi="Times New Roman" w:cs="Times New Roman"/>
           <w:lang w:val="tr-TR"/>
         </w:rPr>
+        <w:t xml:space="preserve">2- </w:t>
+      </w:r>
+      <w:r>
+        <w:rPr>
+          <w:rFonts w:ascii="Times New Roman" w:hAnsi="Times New Roman" w:cs="Times New Roman"/>
+          <w:lang w:val="tr-TR"/>
+        </w:rPr>
         <w:t xml:space="preserve">Budget - rating rltnshp </w:t>
       </w:r>
       <w:r>
@@ -188,6 +195,13 @@
           <w:rFonts w:ascii="Times New Roman" w:hAnsi="Times New Roman" w:cs="Times New Roman"/>
           <w:lang w:val="tr-TR"/>
         </w:rPr>
+        <w:t xml:space="preserve">3- </w:t>
+      </w:r>
+      <w:r>
+        <w:rPr>
+          <w:rFonts w:ascii="Times New Roman" w:hAnsi="Times New Roman" w:cs="Times New Roman"/>
+          <w:lang w:val="tr-TR"/>
+        </w:rPr>
         <w:t xml:space="preserve">Genre profits over years ~ kg_movies_data.csv </w:t>
       </w:r>
       <w:r>
@@ -195,21 +209,7 @@
           <w:rFonts w:ascii="Times New Roman" w:hAnsi="Times New Roman" w:cs="Times New Roman"/>
           <w:lang w:val="tr-TR"/>
         </w:rPr>
-        <w:t>or movies.csv</w:t>
-      </w:r>
-      <w:r>
-        <w:rPr>
-          <w:rFonts w:ascii="Times New Roman" w:hAnsi="Times New Roman" w:cs="Times New Roman"/>
-          <w:lang w:val="tr-TR"/>
-        </w:rPr>
-        <w:t xml:space="preserve"> or tmdb5000movies.csv</w:t>
-      </w:r>
-      <w:r>
-        <w:rPr>
-          <w:rFonts w:ascii="Times New Roman" w:hAnsi="Times New Roman" w:cs="Times New Roman"/>
-          <w:lang w:val="tr-TR"/>
-        </w:rPr>
-        <w:t xml:space="preserve"> </w:t>
+        <w:t xml:space="preserve">or movies.csv </w:t>
       </w:r>
       <w:r>
         <w:rPr>
@@ -255,6 +255,13 @@
           <w:rFonts w:ascii="Times New Roman" w:hAnsi="Times New Roman" w:cs="Times New Roman"/>
           <w:lang w:val="tr-TR"/>
         </w:rPr>
+        <w:t xml:space="preserve">4- </w:t>
+      </w:r>
+      <w:r>
+        <w:rPr>
+          <w:rFonts w:ascii="Times New Roman" w:hAnsi="Times New Roman" w:cs="Times New Roman"/>
+          <w:lang w:val="tr-TR"/>
+        </w:rPr>
         <w:t>Profits of top 10 films for every year ~ blockbuster_top_10.csv Ismet</w:t>
       </w:r>
     </w:p>
@@ -278,47 +285,52 @@
           <w:rFonts w:ascii="Times New Roman" w:hAnsi="Times New Roman" w:cs="Times New Roman"/>
           <w:lang w:val="tr-TR"/>
         </w:rPr>
-        <w:t>Comparison of two 2 directors(nolan-tarantino) ~ movies_1970_2018.csv Yunus</w:t>
-      </w:r>
-    </w:p>
-    <w:p>
-      <w:pPr>
-        <w:rPr>
-          <w:rFonts w:ascii="Times New Roman" w:hAnsi="Times New Roman" w:cs="Times New Roman"/>
-          <w:lang w:val="tr-TR"/>
-        </w:rPr>
-      </w:pPr>
-    </w:p>
-    <w:p>
-      <w:pPr>
-        <w:rPr>
-          <w:rFonts w:ascii="Times New Roman" w:hAnsi="Times New Roman" w:cs="Times New Roman"/>
-          <w:lang w:val="tr-TR"/>
-        </w:rPr>
-      </w:pPr>
-      <w:r>
-        <w:rPr>
-          <w:rFonts w:ascii="Times New Roman" w:hAnsi="Times New Roman" w:cs="Times New Roman"/>
-          <w:lang w:val="tr-TR"/>
-        </w:rPr>
-        <w:t>Genre Comparsion of series and films best_movies_netflix and best_shows_netflix ....</w:t>
-      </w:r>
-    </w:p>
-    <w:p>
-      <w:pPr>
-        <w:rPr>
-          <w:rFonts w:ascii="Times New Roman" w:hAnsi="Times New Roman" w:cs="Times New Roman"/>
-          <w:lang w:val="tr-TR"/>
-        </w:rPr>
-      </w:pPr>
-    </w:p>
-    <w:p>
-      <w:pPr>
-        <w:rPr>
-          <w:rFonts w:ascii="Times New Roman" w:hAnsi="Times New Roman" w:cs="Times New Roman"/>
-          <w:lang w:val="tr-TR"/>
-        </w:rPr>
-      </w:pPr>
+        <w:t xml:space="preserve">5- </w:t>
+      </w:r>
+      <w:r>
+        <w:rPr>
+          <w:rFonts w:ascii="Times New Roman" w:hAnsi="Times New Roman" w:cs="Times New Roman"/>
+          <w:lang w:val="tr-TR"/>
+        </w:rPr>
+        <w:t xml:space="preserve">Comparison of </w:t>
+      </w:r>
+      <w:r>
+        <w:rPr>
+          <w:rFonts w:ascii="Times New Roman" w:hAnsi="Times New Roman" w:cs="Times New Roman"/>
+          <w:lang w:val="tr-TR"/>
+        </w:rPr>
+        <w:t xml:space="preserve">genres </w:t>
+      </w:r>
+      <w:r>
+        <w:rPr>
+          <w:rFonts w:ascii="Times New Roman" w:hAnsi="Times New Roman" w:cs="Times New Roman"/>
+          <w:lang w:val="tr-TR"/>
+        </w:rPr>
+        <w:t>(nolan-tarantino) ~ movies_1970_2018.csv Yunus</w:t>
+      </w:r>
+    </w:p>
+    <w:p>
+      <w:pPr>
+        <w:rPr>
+          <w:rFonts w:ascii="Times New Roman" w:hAnsi="Times New Roman" w:cs="Times New Roman"/>
+          <w:lang w:val="tr-TR"/>
+        </w:rPr>
+      </w:pPr>
+    </w:p>
+    <w:p>
+      <w:pPr>
+        <w:rPr>
+          <w:rFonts w:ascii="Times New Roman" w:hAnsi="Times New Roman" w:cs="Times New Roman"/>
+          <w:lang w:val="tr-TR"/>
+        </w:rPr>
+      </w:pPr>
+      <w:r>
+        <w:rPr>
+          <w:rFonts w:ascii="Times New Roman" w:hAnsi="Times New Roman" w:cs="Times New Roman"/>
+          <w:lang w:val="tr-TR"/>
+        </w:rPr>
+        <w:t xml:space="preserve">6- </w:t>
+      </w:r>
       <w:r>
         <w:rPr>
           <w:rFonts w:ascii="Times New Roman" w:hAnsi="Times New Roman" w:cs="Times New Roman"/>
@@ -592,6 +604,285 @@
           <w:lang w:val="tr-TR"/>
         </w:rPr>
       </w:pPr>
+    </w:p>
+    <w:p>
+      <w:pPr>
+        <w:rPr>
+          <w:rFonts w:ascii="Times New Roman" w:hAnsi="Times New Roman" w:cs="Times New Roman"/>
+          <w:lang w:val="tr-TR"/>
+        </w:rPr>
+      </w:pPr>
+    </w:p>
+    <w:p>
+      <w:pPr>
+        <w:rPr>
+          <w:rFonts w:ascii="Times New Roman" w:hAnsi="Times New Roman" w:cs="Times New Roman"/>
+          <w:lang w:val="tr-TR"/>
+        </w:rPr>
+      </w:pPr>
+    </w:p>
+    <w:p>
+      <w:pPr>
+        <w:rPr>
+          <w:rFonts w:ascii="Times New Roman" w:hAnsi="Times New Roman" w:cs="Times New Roman"/>
+          <w:lang w:val="tr-TR"/>
+        </w:rPr>
+      </w:pPr>
+    </w:p>
+    <w:p>
+      <w:pPr>
+        <w:rPr>
+          <w:rFonts w:ascii="Times New Roman" w:hAnsi="Times New Roman" w:cs="Times New Roman"/>
+          <w:lang w:val="tr-TR"/>
+        </w:rPr>
+      </w:pPr>
+    </w:p>
+    <w:p>
+      <w:pPr>
+        <w:rPr>
+          <w:rFonts w:ascii="Times New Roman" w:hAnsi="Times New Roman" w:cs="Times New Roman"/>
+          <w:lang w:val="tr-TR"/>
+        </w:rPr>
+      </w:pPr>
+    </w:p>
+    <w:p>
+      <w:pPr>
+        <w:rPr>
+          <w:rFonts w:ascii="Times New Roman" w:hAnsi="Times New Roman" w:cs="Times New Roman"/>
+          <w:lang w:val="tr-TR"/>
+        </w:rPr>
+      </w:pPr>
+    </w:p>
+    <w:p>
+      <w:pPr>
+        <w:rPr>
+          <w:rFonts w:ascii="Times New Roman" w:hAnsi="Times New Roman" w:cs="Times New Roman"/>
+          <w:lang w:val="tr-TR"/>
+        </w:rPr>
+      </w:pPr>
+    </w:p>
+    <w:p>
+      <w:pPr>
+        <w:rPr>
+          <w:rFonts w:ascii="Times New Roman" w:hAnsi="Times New Roman" w:cs="Times New Roman"/>
+          <w:lang w:val="tr-TR"/>
+        </w:rPr>
+      </w:pPr>
+    </w:p>
+    <w:p>
+      <w:pPr>
+        <w:rPr>
+          <w:rFonts w:ascii="Times New Roman" w:hAnsi="Times New Roman" w:cs="Times New Roman"/>
+          <w:lang w:val="tr-TR"/>
+        </w:rPr>
+      </w:pPr>
+    </w:p>
+    <w:p>
+      <w:pPr>
+        <w:rPr>
+          <w:rFonts w:ascii="Times New Roman" w:hAnsi="Times New Roman" w:cs="Times New Roman"/>
+          <w:lang w:val="tr-TR"/>
+        </w:rPr>
+      </w:pPr>
+    </w:p>
+    <w:p>
+      <w:pPr>
+        <w:rPr>
+          <w:rFonts w:ascii="Times New Roman" w:hAnsi="Times New Roman" w:cs="Times New Roman"/>
+          <w:lang w:val="tr-TR"/>
+        </w:rPr>
+      </w:pPr>
+    </w:p>
+    <w:p>
+      <w:pPr>
+        <w:rPr>
+          <w:rFonts w:ascii="Times New Roman" w:hAnsi="Times New Roman" w:cs="Times New Roman"/>
+          <w:lang w:val="tr-TR"/>
+        </w:rPr>
+      </w:pPr>
+    </w:p>
+    <w:p>
+      <w:pPr>
+        <w:rPr>
+          <w:rFonts w:ascii="Times New Roman" w:hAnsi="Times New Roman" w:cs="Times New Roman"/>
+          <w:lang w:val="tr-TR"/>
+        </w:rPr>
+      </w:pPr>
+    </w:p>
+    <w:p>
+      <w:pPr>
+        <w:jc w:val="center"/>
+        <w:rPr>
+          <w:rFonts w:ascii="Times New Roman" w:hAnsi="Times New Roman" w:cs="Times New Roman"/>
+          <w:sz w:val="52"/>
+          <w:szCs w:val="52"/>
+          <w:lang w:val="tr-TR"/>
+        </w:rPr>
+      </w:pPr>
+      <w:r>
+        <w:rPr>
+          <w:rFonts w:ascii="Times New Roman" w:hAnsi="Times New Roman" w:cs="Times New Roman"/>
+          <w:sz w:val="52"/>
+          <w:szCs w:val="52"/>
+          <w:lang w:val="tr-TR"/>
+        </w:rPr>
+        <w:t>OUTLINE</w:t>
+      </w:r>
+    </w:p>
+    <w:p>
+      <w:pPr>
+        <w:jc w:val="center"/>
+        <w:rPr>
+          <w:rFonts w:ascii="Times New Roman" w:hAnsi="Times New Roman" w:cs="Times New Roman"/>
+          <w:sz w:val="52"/>
+          <w:szCs w:val="52"/>
+          <w:lang w:val="tr-TR"/>
+        </w:rPr>
+      </w:pPr>
+    </w:p>
+    <w:p>
+      <w:pPr>
+        <w:jc w:val="center"/>
+        <w:rPr>
+          <w:rFonts w:ascii="Times New Roman" w:hAnsi="Times New Roman" w:cs="Times New Roman"/>
+          <w:sz w:val="52"/>
+          <w:szCs w:val="52"/>
+          <w:lang w:val="tr-TR"/>
+        </w:rPr>
+      </w:pPr>
+    </w:p>
+    <w:p>
+      <w:pPr>
+        <w:rPr>
+          <w:rFonts w:ascii="Times New Roman" w:hAnsi="Times New Roman" w:cs="Times New Roman"/>
+          <w:sz w:val="36"/>
+          <w:szCs w:val="36"/>
+          <w:lang w:val="tr-TR"/>
+        </w:rPr>
+      </w:pPr>
+      <w:r>
+        <w:rPr>
+          <w:rFonts w:ascii="Times New Roman" w:hAnsi="Times New Roman" w:cs="Times New Roman"/>
+          <w:sz w:val="36"/>
+          <w:szCs w:val="36"/>
+          <w:lang w:val="tr-TR"/>
+        </w:rPr>
+        <w:t>Appendix</w:t>
+      </w:r>
+    </w:p>
+    <w:p>
+      <w:pPr>
+        <w:rPr>
+          <w:rFonts w:ascii="Times New Roman" w:hAnsi="Times New Roman" w:cs="Times New Roman"/>
+          <w:sz w:val="36"/>
+          <w:szCs w:val="36"/>
+          <w:lang w:val="tr-TR"/>
+        </w:rPr>
+      </w:pPr>
+      <w:r>
+        <w:rPr>
+          <w:rFonts w:ascii="Times New Roman" w:hAnsi="Times New Roman" w:cs="Times New Roman"/>
+          <w:sz w:val="36"/>
+          <w:szCs w:val="36"/>
+          <w:lang w:val="tr-TR"/>
+        </w:rPr>
+        <w:t>Goal</w:t>
+      </w:r>
+    </w:p>
+    <w:p>
+      <w:pPr>
+        <w:rPr>
+          <w:rFonts w:ascii="Times New Roman" w:hAnsi="Times New Roman" w:cs="Times New Roman"/>
+          <w:sz w:val="36"/>
+          <w:szCs w:val="36"/>
+          <w:lang w:val="tr-TR"/>
+        </w:rPr>
+      </w:pPr>
+      <w:r>
+        <w:rPr>
+          <w:rFonts w:ascii="Times New Roman" w:hAnsi="Times New Roman" w:cs="Times New Roman"/>
+          <w:sz w:val="36"/>
+          <w:szCs w:val="36"/>
+          <w:lang w:val="tr-TR"/>
+        </w:rPr>
+        <w:t>Introduction (INCLUDING DATASET)</w:t>
+      </w:r>
+    </w:p>
+    <w:p>
+      <w:pPr>
+        <w:rPr>
+          <w:rFonts w:ascii="Times New Roman" w:hAnsi="Times New Roman" w:cs="Times New Roman"/>
+          <w:sz w:val="36"/>
+          <w:szCs w:val="36"/>
+          <w:lang w:val="tr-TR"/>
+        </w:rPr>
+      </w:pPr>
+      <w:r>
+        <w:rPr>
+          <w:rFonts w:ascii="Times New Roman" w:hAnsi="Times New Roman" w:cs="Times New Roman"/>
+          <w:sz w:val="36"/>
+          <w:szCs w:val="36"/>
+          <w:lang w:val="tr-TR"/>
+        </w:rPr>
+        <w:t>E.D.A</w:t>
+      </w:r>
+    </w:p>
+    <w:p>
+      <w:pPr>
+        <w:rPr>
+          <w:rFonts w:ascii="Times New Roman" w:hAnsi="Times New Roman" w:cs="Times New Roman"/>
+          <w:sz w:val="36"/>
+          <w:szCs w:val="36"/>
+          <w:lang w:val="tr-TR"/>
+        </w:rPr>
+      </w:pPr>
+      <w:r>
+        <w:rPr>
+          <w:rFonts w:ascii="Times New Roman" w:hAnsi="Times New Roman" w:cs="Times New Roman"/>
+          <w:sz w:val="36"/>
+          <w:szCs w:val="36"/>
+          <w:lang w:val="tr-TR"/>
+        </w:rPr>
+        <w:t>RESEARCH QUESTIONS(3 OR 4)</w:t>
+      </w:r>
+    </w:p>
+    <w:p>
+      <w:pPr>
+        <w:rPr>
+          <w:rFonts w:ascii="Times New Roman" w:hAnsi="Times New Roman" w:cs="Times New Roman"/>
+          <w:sz w:val="36"/>
+          <w:szCs w:val="36"/>
+          <w:lang w:val="tr-TR"/>
+        </w:rPr>
+      </w:pPr>
+      <w:r>
+        <w:rPr>
+          <w:rFonts w:ascii="Times New Roman" w:hAnsi="Times New Roman" w:cs="Times New Roman"/>
+          <w:sz w:val="36"/>
+          <w:szCs w:val="36"/>
+          <w:lang w:val="tr-TR"/>
+        </w:rPr>
+        <w:t>CONCLUSION (ROCKET SCIENCE)</w:t>
+      </w:r>
+    </w:p>
+    <w:p>
+      <w:pPr>
+        <w:rPr>
+          <w:rFonts w:ascii="Times New Roman" w:hAnsi="Times New Roman" w:cs="Times New Roman"/>
+          <w:sz w:val="36"/>
+          <w:szCs w:val="36"/>
+          <w:lang w:val="tr-TR"/>
+        </w:rPr>
+      </w:pPr>
+      <w:r>
+        <w:rPr>
+          <w:rFonts w:ascii="Times New Roman" w:hAnsi="Times New Roman" w:cs="Times New Roman"/>
+          <w:sz w:val="36"/>
+          <w:szCs w:val="36"/>
+          <w:lang w:val="tr-TR"/>
+        </w:rPr>
+        <w:t>REFERENCE(MARVEL-LUCAS NEWS,MAYBE DATASET RESOURCE)</w:t>
+      </w:r>
     </w:p>
     <w:sectPr>
       <w:pgSz w:w="12240" w:h="15840"/>

</xml_diff>